<commit_message>
update laporan praktikum 3-5 dan rapikan struktur folder
</commit_message>
<xml_diff>
--- a/Praktikum-3/LAPORAN PRAKTIKUM KE 3.docx
+++ b/Praktikum-3/LAPORAN PRAKTIKUM KE 3.docx
@@ -1505,17 +1505,7 @@
           <w:sz w:val="24"/>
           <w:szCs w:val="24"/>
         </w:rPr>
-        <w:t xml:space="preserve"> Di deklarasikan di method cekUmur(int umur) throws UmurTid</w:t>
-      </w:r>
-      <w:bookmarkStart w:id="0" w:name="_GoBack"/>
-      <w:bookmarkEnd w:id="0"/>
-      <w:r>
-        <w:rPr>
-          <w:rFonts w:ascii="Times New Roman" w:hAnsi="Times New Roman" w:cs="Times New Roman"/>
-          <w:sz w:val="24"/>
-          <w:szCs w:val="24"/>
-        </w:rPr>
-        <w:t>akValidException.</w:t>
+        <w:t xml:space="preserve"> Di deklarasikan di method cekUmur(int umur) throws UmurTidakValidException.</w:t>
       </w:r>
     </w:p>
     <w:p>
@@ -1657,6 +1647,46 @@
           </wp:inline>
         </w:drawing>
       </w:r>
+    </w:p>
+    <w:p>
+      <w:pPr>
+        <w:spacing w:line="360" w:lineRule="auto"/>
+        <w:jc w:val="center"/>
+        <w:rPr>
+          <w:rFonts w:ascii="Times New Roman" w:hAnsi="Times New Roman" w:cs="Times New Roman"/>
+          <w:sz w:val="24"/>
+          <w:szCs w:val="24"/>
+        </w:rPr>
+      </w:pPr>
+    </w:p>
+    <w:p>
+      <w:pPr>
+        <w:spacing w:line="360" w:lineRule="auto"/>
+        <w:jc w:val="both"/>
+        <w:rPr>
+          <w:rFonts w:ascii="Times New Roman" w:hAnsi="Times New Roman" w:cs="Times New Roman"/>
+          <w:sz w:val="24"/>
+          <w:szCs w:val="24"/>
+        </w:rPr>
+      </w:pPr>
+      <w:r>
+        <w:rPr>
+          <w:rFonts w:ascii="Times New Roman" w:hAnsi="Times New Roman" w:cs="Times New Roman"/>
+          <w:sz w:val="24"/>
+          <w:szCs w:val="24"/>
+        </w:rPr>
+        <w:t xml:space="preserve">Link GitHub : </w:t>
+      </w:r>
+      <w:r>
+        <w:rPr>
+          <w:rFonts w:ascii="Times New Roman" w:hAnsi="Times New Roman" w:cs="Times New Roman"/>
+          <w:sz w:val="24"/>
+          <w:szCs w:val="24"/>
+        </w:rPr>
+        <w:t>https://github.com/malikahhai/Laporan-praktikum-PBO</w:t>
+      </w:r>
+      <w:bookmarkStart w:id="0" w:name="_GoBack"/>
+      <w:bookmarkEnd w:id="0"/>
     </w:p>
     <w:p>
       <w:pPr>

</xml_diff>